<commit_message>
Especificación de Casos de Uso
</commit_message>
<xml_diff>
--- a/02-Requeriments/Especificacion Casos de Uso/SIGEPE-CLI-UC001-Gestion de Clientes.docx
+++ b/02-Requeriments/Especificacion Casos de Uso/SIGEPE-CLI-UC001-Gestion de Clientes.docx
@@ -545,8 +545,6 @@
       <w:bookmarkEnd w:id="0"/>
     </w:p>
     <w:p/>
-    <w:bookmarkStart w:id="1" w:name="_GoBack"/>
-    <w:bookmarkEnd w:id="1"/>
     <w:p>
       <w:pPr>
         <w:pStyle w:val="TDC1"/>
@@ -1712,12 +1710,12 @@
       <w:r>
         <w:br w:type="page"/>
       </w:r>
-      <w:bookmarkStart w:id="2" w:name="_Toc456598586"/>
-      <w:bookmarkStart w:id="3" w:name="_Toc456600917"/>
-      <w:bookmarkStart w:id="4" w:name="_Toc456662656"/>
-      <w:bookmarkStart w:id="5" w:name="_Toc483807150"/>
-      <w:bookmarkStart w:id="6" w:name="_Toc436203377"/>
-      <w:bookmarkStart w:id="7" w:name="_Toc452813577"/>
+      <w:bookmarkStart w:id="1" w:name="_Toc456598586"/>
+      <w:bookmarkStart w:id="2" w:name="_Toc456600917"/>
+      <w:bookmarkStart w:id="3" w:name="_Toc456662656"/>
+      <w:bookmarkStart w:id="4" w:name="_Toc483807150"/>
+      <w:bookmarkStart w:id="5" w:name="_Toc436203377"/>
+      <w:bookmarkStart w:id="6" w:name="_Toc452813577"/>
       <w:r>
         <w:rPr>
           <w:sz w:val="28"/>
@@ -1726,10 +1724,10 @@
         <w:t>Especificación de Caso de Uso</w:t>
       </w:r>
     </w:p>
+    <w:bookmarkEnd w:id="1"/>
     <w:bookmarkEnd w:id="2"/>
     <w:bookmarkEnd w:id="3"/>
     <w:bookmarkEnd w:id="4"/>
-    <w:bookmarkEnd w:id="5"/>
     <w:p>
       <w:pPr>
         <w:pStyle w:val="Ttulo2"/>
@@ -1761,36 +1759,36 @@
           <w:lang w:val="es-ES"/>
         </w:rPr>
       </w:pPr>
-      <w:bookmarkStart w:id="8" w:name="_Toc353832508"/>
-      <w:bookmarkStart w:id="9" w:name="_Toc354461849"/>
+      <w:bookmarkStart w:id="7" w:name="_Toc353832508"/>
+      <w:bookmarkStart w:id="8" w:name="_Toc354461849"/>
+      <w:bookmarkEnd w:id="5"/>
       <w:bookmarkEnd w:id="6"/>
+      <w:r>
+        <w:rPr>
+          <w:lang w:val="es-ES"/>
+        </w:rPr>
+        <w:t>UC00</w:t>
+      </w:r>
+      <w:r>
+        <w:rPr>
+          <w:lang w:val="es-ES"/>
+        </w:rPr>
+        <w:t>3</w:t>
+      </w:r>
+      <w:r>
+        <w:rPr>
+          <w:lang w:val="es-ES"/>
+        </w:rPr>
+        <w:t xml:space="preserve"> – Gestión de </w:t>
+      </w:r>
+      <w:r>
+        <w:rPr>
+          <w:lang w:val="es-ES"/>
+        </w:rPr>
+        <w:t>Clientes</w:t>
+      </w:r>
       <w:bookmarkEnd w:id="7"/>
-      <w:r>
-        <w:rPr>
-          <w:lang w:val="es-ES"/>
-        </w:rPr>
-        <w:t>UC00</w:t>
-      </w:r>
-      <w:r>
-        <w:rPr>
-          <w:lang w:val="es-ES"/>
-        </w:rPr>
-        <w:t>3</w:t>
-      </w:r>
-      <w:r>
-        <w:rPr>
-          <w:lang w:val="es-ES"/>
-        </w:rPr>
-        <w:t xml:space="preserve"> – Gestión de </w:t>
-      </w:r>
-      <w:r>
-        <w:rPr>
-          <w:lang w:val="es-ES"/>
-        </w:rPr>
-        <w:t>Clientes</w:t>
-      </w:r>
       <w:bookmarkEnd w:id="8"/>
-      <w:bookmarkEnd w:id="9"/>
     </w:p>
     <w:p/>
     <w:p>
@@ -1811,13 +1809,13 @@
         <w:ind w:left="720" w:hanging="720"/>
         <w:jc w:val="left"/>
       </w:pPr>
-      <w:bookmarkStart w:id="10" w:name="_Toc353832509"/>
-      <w:bookmarkStart w:id="11" w:name="_Toc354461850"/>
+      <w:bookmarkStart w:id="9" w:name="_Toc353832509"/>
+      <w:bookmarkStart w:id="10" w:name="_Toc354461850"/>
       <w:r>
         <w:t>Descripción Breve</w:t>
       </w:r>
+      <w:bookmarkEnd w:id="9"/>
       <w:bookmarkEnd w:id="10"/>
-      <w:bookmarkEnd w:id="11"/>
     </w:p>
     <w:p/>
     <w:p>
@@ -1860,25 +1858,25 @@
         <w:ind w:left="720" w:hanging="720"/>
         <w:jc w:val="left"/>
       </w:pPr>
-      <w:bookmarkStart w:id="12" w:name="_Toc353832510"/>
-      <w:bookmarkStart w:id="13" w:name="_Toc354461851"/>
+      <w:bookmarkStart w:id="11" w:name="_Toc353832510"/>
+      <w:bookmarkStart w:id="12" w:name="_Toc354461851"/>
       <w:r>
         <w:t>Flujo de Eventos</w:t>
       </w:r>
+      <w:bookmarkEnd w:id="11"/>
       <w:bookmarkEnd w:id="12"/>
+    </w:p>
+    <w:p>
+      <w:pPr>
+        <w:pStyle w:val="Ttulo2"/>
+      </w:pPr>
+      <w:bookmarkStart w:id="13" w:name="_Toc353832511"/>
+      <w:bookmarkStart w:id="14" w:name="_Toc354461852"/>
+      <w:r>
+        <w:t>Flujo Básico</w:t>
+      </w:r>
       <w:bookmarkEnd w:id="13"/>
-    </w:p>
-    <w:p>
-      <w:pPr>
-        <w:pStyle w:val="Ttulo2"/>
-      </w:pPr>
-      <w:bookmarkStart w:id="14" w:name="_Toc353832511"/>
-      <w:bookmarkStart w:id="15" w:name="_Toc354461852"/>
-      <w:r>
-        <w:t>Flujo Básico</w:t>
-      </w:r>
       <w:bookmarkEnd w:id="14"/>
-      <w:bookmarkEnd w:id="15"/>
     </w:p>
     <w:p>
       <w:pPr>
@@ -2607,7 +2605,76 @@
           <w:sz w:val="20"/>
           <w:szCs w:val="20"/>
         </w:rPr>
-        <w:t>Campo de texto: letras y/o números, signos</w:t>
+        <w:t>Seguir el caso de uso SIGEPE-CLI-UC002 Gestión de direcciones.</w:t>
+      </w:r>
+    </w:p>
+    <w:p>
+      <w:pPr>
+        <w:ind w:left="708"/>
+        <w:jc w:val="both"/>
+        <w:rPr>
+          <w:rFonts w:cs="Arial"/>
+        </w:rPr>
+      </w:pPr>
+    </w:p>
+    <w:p>
+      <w:pPr>
+        <w:pStyle w:val="Prrafodelista"/>
+        <w:numPr>
+          <w:ilvl w:val="0"/>
+          <w:numId w:val="8"/>
+        </w:numPr>
+        <w:spacing w:after="0"/>
+        <w:ind w:left="1428"/>
+        <w:jc w:val="both"/>
+        <w:rPr>
+          <w:rFonts w:ascii="Arial" w:hAnsi="Arial" w:cs="Arial"/>
+          <w:sz w:val="20"/>
+          <w:szCs w:val="20"/>
+        </w:rPr>
+      </w:pPr>
+      <w:r>
+        <w:rPr>
+          <w:rFonts w:ascii="Arial" w:hAnsi="Arial" w:cs="Arial"/>
+          <w:sz w:val="20"/>
+          <w:szCs w:val="20"/>
+        </w:rPr>
+        <w:t xml:space="preserve">Email: </w:t>
+      </w:r>
+    </w:p>
+    <w:p>
+      <w:pPr>
+        <w:pStyle w:val="Prrafodelista"/>
+        <w:numPr>
+          <w:ilvl w:val="1"/>
+          <w:numId w:val="8"/>
+        </w:numPr>
+        <w:spacing w:after="0"/>
+        <w:ind w:left="1985" w:hanging="284"/>
+        <w:jc w:val="both"/>
+        <w:rPr>
+          <w:rFonts w:ascii="Arial" w:hAnsi="Arial" w:cs="Arial"/>
+          <w:sz w:val="20"/>
+          <w:szCs w:val="20"/>
+        </w:rPr>
+      </w:pPr>
+      <w:r>
+        <w:rPr>
+          <w:rFonts w:ascii="Arial" w:hAnsi="Arial" w:cs="Arial"/>
+          <w:sz w:val="20"/>
+          <w:szCs w:val="20"/>
+        </w:rPr>
+        <w:t>Campo de texto: letras y/o nú</w:t>
+      </w:r>
+      <w:bookmarkStart w:id="15" w:name="_GoBack"/>
+      <w:bookmarkEnd w:id="15"/>
+      <w:r>
+        <w:rPr>
+          <w:rFonts w:ascii="Arial" w:hAnsi="Arial" w:cs="Arial"/>
+          <w:sz w:val="20"/>
+          <w:szCs w:val="20"/>
+        </w:rPr>
+        <w:t>meros, signos</w:t>
       </w:r>
     </w:p>
     <w:p>
@@ -2632,7 +2699,35 @@
           <w:sz w:val="20"/>
           <w:szCs w:val="20"/>
         </w:rPr>
-        <w:t>Longitud 50 caracteres</w:t>
+        <w:t>Longitud 30 caracteres</w:t>
+      </w:r>
+    </w:p>
+    <w:p>
+      <w:pPr>
+        <w:pStyle w:val="Prrafodelista"/>
+        <w:spacing w:after="0"/>
+        <w:ind w:left="2148"/>
+        <w:jc w:val="both"/>
+        <w:rPr>
+          <w:rFonts w:ascii="Arial" w:hAnsi="Arial" w:cs="Arial"/>
+          <w:sz w:val="20"/>
+          <w:szCs w:val="20"/>
+        </w:rPr>
+      </w:pPr>
+    </w:p>
+    <w:p>
+      <w:pPr>
+        <w:ind w:left="708"/>
+        <w:jc w:val="both"/>
+        <w:rPr>
+          <w:rFonts w:cs="Arial"/>
+        </w:rPr>
+      </w:pPr>
+      <w:r>
+        <w:rPr>
+          <w:rFonts w:cs="Arial"/>
+        </w:rPr>
+        <w:t>También presenta las opciones</w:t>
       </w:r>
     </w:p>
     <w:p>
@@ -2657,75 +2752,16 @@
           <w:sz w:val="20"/>
           <w:szCs w:val="20"/>
         </w:rPr>
-        <w:t>Dirección</w:t>
-      </w:r>
-      <w:r>
-        <w:rPr>
-          <w:rFonts w:ascii="Arial" w:hAnsi="Arial" w:cs="Arial"/>
-          <w:sz w:val="20"/>
-          <w:szCs w:val="20"/>
-        </w:rPr>
-        <w:t xml:space="preserve"> 2</w:t>
-      </w:r>
-    </w:p>
-    <w:p>
-      <w:pPr>
-        <w:pStyle w:val="Prrafodelista"/>
-        <w:numPr>
-          <w:ilvl w:val="0"/>
-          <w:numId w:val="9"/>
-        </w:numPr>
-        <w:spacing w:after="0"/>
-        <w:ind w:left="2148"/>
-        <w:jc w:val="both"/>
-        <w:rPr>
-          <w:rFonts w:ascii="Arial" w:hAnsi="Arial" w:cs="Arial"/>
-          <w:sz w:val="20"/>
-          <w:szCs w:val="20"/>
-        </w:rPr>
-      </w:pPr>
-      <w:r>
-        <w:rPr>
-          <w:rFonts w:ascii="Arial" w:hAnsi="Arial" w:cs="Arial"/>
-          <w:sz w:val="20"/>
-          <w:szCs w:val="20"/>
-        </w:rPr>
-        <w:t>Campo de texto: letras y/o números, signos</w:t>
-      </w:r>
-    </w:p>
-    <w:p>
-      <w:pPr>
-        <w:pStyle w:val="Prrafodelista"/>
-        <w:numPr>
-          <w:ilvl w:val="0"/>
-          <w:numId w:val="9"/>
-        </w:numPr>
-        <w:spacing w:after="0"/>
-        <w:ind w:left="2148"/>
-        <w:jc w:val="both"/>
-        <w:rPr>
-          <w:rFonts w:ascii="Arial" w:hAnsi="Arial" w:cs="Arial"/>
-          <w:sz w:val="20"/>
-          <w:szCs w:val="20"/>
-        </w:rPr>
-      </w:pPr>
-      <w:r>
-        <w:rPr>
-          <w:rFonts w:ascii="Arial" w:hAnsi="Arial" w:cs="Arial"/>
-          <w:sz w:val="20"/>
-          <w:szCs w:val="20"/>
-        </w:rPr>
-        <w:t>Longitud 50 caracteres</w:t>
-      </w:r>
-    </w:p>
-    <w:p>
-      <w:pPr>
-        <w:ind w:left="708"/>
-        <w:jc w:val="both"/>
-        <w:rPr>
-          <w:rFonts w:cs="Arial"/>
-        </w:rPr>
-      </w:pPr>
+        <w:t>Guardar</w:t>
+      </w:r>
+      <w:r>
+        <w:rPr>
+          <w:rFonts w:ascii="Arial" w:hAnsi="Arial" w:cs="Arial"/>
+          <w:sz w:val="20"/>
+          <w:szCs w:val="20"/>
+        </w:rPr>
+        <w:t xml:space="preserve"> </w:t>
+      </w:r>
     </w:p>
     <w:p>
       <w:pPr>
@@ -2749,143 +2785,6 @@
           <w:sz w:val="20"/>
           <w:szCs w:val="20"/>
         </w:rPr>
-        <w:t xml:space="preserve">Email: </w:t>
-      </w:r>
-    </w:p>
-    <w:p>
-      <w:pPr>
-        <w:pStyle w:val="Prrafodelista"/>
-        <w:numPr>
-          <w:ilvl w:val="1"/>
-          <w:numId w:val="8"/>
-        </w:numPr>
-        <w:spacing w:after="0"/>
-        <w:ind w:left="1985" w:hanging="284"/>
-        <w:jc w:val="both"/>
-        <w:rPr>
-          <w:rFonts w:ascii="Arial" w:hAnsi="Arial" w:cs="Arial"/>
-          <w:sz w:val="20"/>
-          <w:szCs w:val="20"/>
-        </w:rPr>
-      </w:pPr>
-      <w:r>
-        <w:rPr>
-          <w:rFonts w:ascii="Arial" w:hAnsi="Arial" w:cs="Arial"/>
-          <w:sz w:val="20"/>
-          <w:szCs w:val="20"/>
-        </w:rPr>
-        <w:t>Campo de texto: letras y/o números, signos</w:t>
-      </w:r>
-    </w:p>
-    <w:p>
-      <w:pPr>
-        <w:pStyle w:val="Prrafodelista"/>
-        <w:numPr>
-          <w:ilvl w:val="0"/>
-          <w:numId w:val="9"/>
-        </w:numPr>
-        <w:spacing w:after="0"/>
-        <w:ind w:left="2148"/>
-        <w:jc w:val="both"/>
-        <w:rPr>
-          <w:rFonts w:ascii="Arial" w:hAnsi="Arial" w:cs="Arial"/>
-          <w:sz w:val="20"/>
-          <w:szCs w:val="20"/>
-        </w:rPr>
-      </w:pPr>
-      <w:r>
-        <w:rPr>
-          <w:rFonts w:ascii="Arial" w:hAnsi="Arial" w:cs="Arial"/>
-          <w:sz w:val="20"/>
-          <w:szCs w:val="20"/>
-        </w:rPr>
-        <w:t>Longitud 30 caracteres</w:t>
-      </w:r>
-    </w:p>
-    <w:p>
-      <w:pPr>
-        <w:pStyle w:val="Prrafodelista"/>
-        <w:spacing w:after="0"/>
-        <w:ind w:left="2148"/>
-        <w:jc w:val="both"/>
-        <w:rPr>
-          <w:rFonts w:ascii="Arial" w:hAnsi="Arial" w:cs="Arial"/>
-          <w:sz w:val="20"/>
-          <w:szCs w:val="20"/>
-        </w:rPr>
-      </w:pPr>
-    </w:p>
-    <w:p>
-      <w:pPr>
-        <w:ind w:left="708"/>
-        <w:jc w:val="both"/>
-        <w:rPr>
-          <w:rFonts w:cs="Arial"/>
-        </w:rPr>
-      </w:pPr>
-      <w:r>
-        <w:rPr>
-          <w:rFonts w:cs="Arial"/>
-        </w:rPr>
-        <w:t>También presenta las opciones</w:t>
-      </w:r>
-    </w:p>
-    <w:p>
-      <w:pPr>
-        <w:pStyle w:val="Prrafodelista"/>
-        <w:numPr>
-          <w:ilvl w:val="0"/>
-          <w:numId w:val="8"/>
-        </w:numPr>
-        <w:spacing w:after="0"/>
-        <w:ind w:left="1428"/>
-        <w:jc w:val="both"/>
-        <w:rPr>
-          <w:rFonts w:ascii="Arial" w:hAnsi="Arial" w:cs="Arial"/>
-          <w:sz w:val="20"/>
-          <w:szCs w:val="20"/>
-        </w:rPr>
-      </w:pPr>
-      <w:r>
-        <w:rPr>
-          <w:rFonts w:ascii="Arial" w:hAnsi="Arial" w:cs="Arial"/>
-          <w:sz w:val="20"/>
-          <w:szCs w:val="20"/>
-        </w:rPr>
-        <w:t>Guardar</w:t>
-      </w:r>
-      <w:r>
-        <w:rPr>
-          <w:rFonts w:ascii="Arial" w:hAnsi="Arial" w:cs="Arial"/>
-          <w:sz w:val="20"/>
-          <w:szCs w:val="20"/>
-        </w:rPr>
-        <w:t xml:space="preserve"> </w:t>
-      </w:r>
-    </w:p>
-    <w:p>
-      <w:pPr>
-        <w:pStyle w:val="Prrafodelista"/>
-        <w:numPr>
-          <w:ilvl w:val="0"/>
-          <w:numId w:val="8"/>
-        </w:numPr>
-        <w:spacing w:after="0"/>
-        <w:ind w:left="1428"/>
-        <w:jc w:val="both"/>
-        <w:rPr>
-          <w:rFonts w:ascii="Arial" w:hAnsi="Arial" w:cs="Arial"/>
-          <w:sz w:val="20"/>
-          <w:szCs w:val="20"/>
-        </w:rPr>
-      </w:pPr>
-      <w:r>
-        <w:rPr>
-          <w:rFonts w:ascii="Arial" w:hAnsi="Arial" w:cs="Arial"/>
-          <w:sz w:val="20"/>
-          <w:szCs w:val="20"/>
-        </w:rPr>
-        <w:lastRenderedPageBreak/>
         <w:t xml:space="preserve">Cancelar </w:t>
       </w:r>
     </w:p>
@@ -2947,6 +2846,7 @@
           <w:sz w:val="20"/>
           <w:szCs w:val="20"/>
         </w:rPr>
+        <w:lastRenderedPageBreak/>
         <w:t>El sistema validara los datos y guardara los datos en la base de datos, si no hay ningún error enviara un mensaje notificando el éxito de la operación.</w:t>
       </w:r>
     </w:p>
@@ -3878,7 +3778,6 @@
           <w:sz w:val="20"/>
           <w:szCs w:val="20"/>
         </w:rPr>
-        <w:lastRenderedPageBreak/>
         <w:t xml:space="preserve">Nombre </w:t>
       </w:r>
       <w:r>
@@ -3989,6 +3888,7 @@
           <w:rFonts w:cs="Arial"/>
           <w:lang w:val="es-ES_tradnl" w:eastAsia="es-ES_tradnl"/>
         </w:rPr>
+        <w:lastRenderedPageBreak/>
         <w:t>Con la opción de Eliminar</w:t>
       </w:r>
     </w:p>

</xml_diff>